<commit_message>
version ready for committee
</commit_message>
<xml_diff>
--- a/writing/draft_for_committee/02_ded_and_ack.docx
+++ b/writing/draft_for_committee/02_ded_and_ack.docx
@@ -105,7 +105,7 @@
         <w:pStyle w:val="BodyText"/>
       </w:pPr>
       <w:r>
-        <w:t xml:space="preserve">I am equally grateful to the ones who have shared this path with me over the years. In particular: Hao Ye, for being a steady and wise teacher on topics ranging from computational ecology, to cycling, to combinatorics; Ellen Bledsoe, for being a role model and a friend, from my very first weeks as a weecologist; Sam Zlotnik, for sharing an appreciation for creatures; and Pat Dumandan for bringing joy and fresh perspective to the lab. And, lastly, Jerald Pinson, for boundless curiousity, mirth, and stillness.</w:t>
+        <w:t xml:space="preserve">I am equally grateful to the ones who have shared this path with me over the years. In particular: Hao Ye, for being a steady and wise teacher on topics ranging from computational ecology, to cycling, to combinatorics; Ellen Bledsoe, for being a role model and a friend, from my very first weeks as a weecologist; Sam Zlotnik, for long walks and an appreciation for creatures; Pat Dumandan, for bringing joy and fresh perspective to the lab; and especially Jerald Pinson, for sharing stillness, wonder, and mirth.</w:t>
       </w:r>
     </w:p>
     <w:p>
@@ -113,7 +113,7 @@
         <w:pStyle w:val="BodyText"/>
       </w:pPr>
       <w:r>
-        <w:t xml:space="preserve">Fundamentally, this dissertation is for my family. My mother, Katie, is a scientist in the purest way, and perpetually inspires me to find something new to wonder about in the natural world. My father, Ricardo, taught me that no matter how abstract or sophisticated a theory may seem, on some level it is about rats; and that sometimes a bicycle holds more answers than a supercomputer. My sister, Rosalind, brings wisdom and lightness to every challenge, and I am grateful every day that there are two of us. Finally, Hatter never forgets to remind me to love the little things in life, and gives me a reason to come home even on the darkest nights.</w:t>
+        <w:t xml:space="preserve">Fundamentally, this dissertation is for my family. My mother, Katie, is a scientist in the purest way, and perpetually inspires me to find something new to explore in the natural world. My father, Ricardo, taught me that no matter how abstract or sophisticated a theory may seem, on some level it is about rats; and that sometimes a bicycle holds more answers than a supercomputer. My sister, Rosalind, brings wisdom and lightness to every challenge, and I am grateful every day that there are two of us. Finally, Hatter never forgets to remind me to love the little things in life, and gives me a reason to come home even on the darkest nights.</w:t>
       </w:r>
     </w:p>
     <w:sectPr>

</xml_diff>